<commit_message>
name prism on linkedin small
</commit_message>
<xml_diff>
--- a/stata/udacity-exploratory-analysis/manually-scraped-and-2-pagers/2-pager-udacity-classifiers.docx
+++ b/stata/udacity-exploratory-analysis/manually-scraped-and-2-pagers/2-pager-udacity-classifiers.docx
@@ -84,6 +84,64 @@
         <w:t xml:space="preserve"> In addition to reviewing for comparative efficacy and cost on commonly estimated variables, I also discuss non-common data associated with some classifiers.</w:t>
       </w:r>
     </w:p>
+    <w:p>
+      <w:pPr>
+        <w:pStyle w:val="ListParagraph"/>
+        <w:numPr>
+          <w:ilvl w:val="0"/>
+          <w:numId w:val="5"/>
+        </w:numPr>
+      </w:pPr>
+      <w:proofErr w:type="spellStart"/>
+      <w:r>
+        <w:t>Linkedin</w:t>
+      </w:r>
+      <w:proofErr w:type="spellEnd"/>
+      <w:r>
+        <w:t xml:space="preserve"> pooled; sample differences entirely captured in residence effect; unknown residence indicates from a </w:t>
+      </w:r>
+      <w:proofErr w:type="gramStart"/>
+      <w:r>
+        <w:t>particular sample</w:t>
+      </w:r>
+      <w:proofErr w:type="gramEnd"/>
+      <w:r>
+        <w:t>.</w:t>
+      </w:r>
+    </w:p>
+    <w:p>
+      <w:pPr>
+        <w:pStyle w:val="ListParagraph"/>
+        <w:numPr>
+          <w:ilvl w:val="0"/>
+          <w:numId w:val="5"/>
+        </w:numPr>
+      </w:pPr>
+      <w:r>
+        <w:t xml:space="preserve">In small sample, </w:t>
+      </w:r>
+      <w:proofErr w:type="spellStart"/>
+      <w:r>
+        <w:t>nameprism</w:t>
+      </w:r>
+      <w:proofErr w:type="spellEnd"/>
+      <w:r>
+        <w:t xml:space="preserve"> correctly identified ethnicit</w:t>
+      </w:r>
+      <w:bookmarkStart w:id="0" w:name="_GoBack"/>
+      <w:bookmarkEnd w:id="0"/>
+      <w:r>
+        <w:t xml:space="preserve">y 100% of the time. Only one non-white sample. Includes some interesting findings like a Brazilian and a Middle Eastern person identifying as white. One might have expected an image-based classifier to consider these people likely Hispanic, but </w:t>
+      </w:r>
+      <w:proofErr w:type="spellStart"/>
+      <w:r>
+        <w:t>NamePrism</w:t>
+      </w:r>
+      <w:proofErr w:type="spellEnd"/>
+      <w:r>
+        <w:t xml:space="preserve"> correctly identified these person’s self-identified ethnicity.</w:t>
+      </w:r>
+    </w:p>
     <w:p/>
     <w:p>
       <w:pPr>
@@ -184,6 +242,7 @@
     </w:p>
     <w:p>
       <w:r>
+        <w:lastRenderedPageBreak/>
         <w:t xml:space="preserve">Previous studies compared </w:t>
       </w:r>
       <w:proofErr w:type="spellStart"/>
@@ -227,7 +286,6 @@
         </w:numPr>
       </w:pPr>
       <w:r>
-        <w:lastRenderedPageBreak/>
         <w:t>Agreement varied from 60-80%. In other words, there was significant disagreement in almost every case. If such disagreement is systematic, then one or the other tool might be systematically better for certain kinds of analysis.</w:t>
       </w:r>
     </w:p>
@@ -542,6 +600,7 @@
         </w:numPr>
       </w:pPr>
       <w:r>
+        <w:lastRenderedPageBreak/>
         <w:t>Hi John,</w:t>
       </w:r>
     </w:p>
@@ -646,7 +705,6 @@
         </w:numPr>
       </w:pPr>
       <w:r>
-        <w:lastRenderedPageBreak/>
         <w:t>+33 6 52 77 99 07</w:t>
       </w:r>
     </w:p>
@@ -1133,8 +1191,6 @@
       <w:r>
         <w:t xml:space="preserve"> Create a simple 2x2 diagram to show game-theoretic possibilities: right/right, right/wrong, wrong/right, wrong/wrong</w:t>
       </w:r>
-      <w:bookmarkStart w:id="0" w:name="_GoBack"/>
-      <w:bookmarkEnd w:id="0"/>
     </w:p>
   </w:footnote>
 </w:footnotes>
@@ -1511,6 +1567,92 @@
       <w:rPr>
         <w:rFonts w:ascii="Wingdings" w:hAnsi="Wingdings" w:hint="default"/>
       </w:rPr>
+    </w:lvl>
+  </w:abstractNum>
+  <w:abstractNum w:abstractNumId="4" w15:restartNumberingAfterBreak="0">
+    <w:nsid w:val="77F12829"/>
+    <w:multiLevelType w:val="hybridMultilevel"/>
+    <w:tmpl w:val="DCE8588E"/>
+    <w:lvl w:ilvl="0" w:tplc="0409000F">
+      <w:start w:val="1"/>
+      <w:numFmt w:val="decimal"/>
+      <w:lvlText w:val="%1."/>
+      <w:lvlJc w:val="left"/>
+      <w:pPr>
+        <w:ind w:left="720" w:hanging="360"/>
+      </w:pPr>
+    </w:lvl>
+    <w:lvl w:ilvl="1" w:tplc="04090019" w:tentative="1">
+      <w:start w:val="1"/>
+      <w:numFmt w:val="lowerLetter"/>
+      <w:lvlText w:val="%2."/>
+      <w:lvlJc w:val="left"/>
+      <w:pPr>
+        <w:ind w:left="1440" w:hanging="360"/>
+      </w:pPr>
+    </w:lvl>
+    <w:lvl w:ilvl="2" w:tplc="0409001B" w:tentative="1">
+      <w:start w:val="1"/>
+      <w:numFmt w:val="lowerRoman"/>
+      <w:lvlText w:val="%3."/>
+      <w:lvlJc w:val="right"/>
+      <w:pPr>
+        <w:ind w:left="2160" w:hanging="180"/>
+      </w:pPr>
+    </w:lvl>
+    <w:lvl w:ilvl="3" w:tplc="0409000F" w:tentative="1">
+      <w:start w:val="1"/>
+      <w:numFmt w:val="decimal"/>
+      <w:lvlText w:val="%4."/>
+      <w:lvlJc w:val="left"/>
+      <w:pPr>
+        <w:ind w:left="2880" w:hanging="360"/>
+      </w:pPr>
+    </w:lvl>
+    <w:lvl w:ilvl="4" w:tplc="04090019" w:tentative="1">
+      <w:start w:val="1"/>
+      <w:numFmt w:val="lowerLetter"/>
+      <w:lvlText w:val="%5."/>
+      <w:lvlJc w:val="left"/>
+      <w:pPr>
+        <w:ind w:left="3600" w:hanging="360"/>
+      </w:pPr>
+    </w:lvl>
+    <w:lvl w:ilvl="5" w:tplc="0409001B" w:tentative="1">
+      <w:start w:val="1"/>
+      <w:numFmt w:val="lowerRoman"/>
+      <w:lvlText w:val="%6."/>
+      <w:lvlJc w:val="right"/>
+      <w:pPr>
+        <w:ind w:left="4320" w:hanging="180"/>
+      </w:pPr>
+    </w:lvl>
+    <w:lvl w:ilvl="6" w:tplc="0409000F" w:tentative="1">
+      <w:start w:val="1"/>
+      <w:numFmt w:val="decimal"/>
+      <w:lvlText w:val="%7."/>
+      <w:lvlJc w:val="left"/>
+      <w:pPr>
+        <w:ind w:left="5040" w:hanging="360"/>
+      </w:pPr>
+    </w:lvl>
+    <w:lvl w:ilvl="7" w:tplc="04090019" w:tentative="1">
+      <w:start w:val="1"/>
+      <w:numFmt w:val="lowerLetter"/>
+      <w:lvlText w:val="%8."/>
+      <w:lvlJc w:val="left"/>
+      <w:pPr>
+        <w:ind w:left="5760" w:hanging="360"/>
+      </w:pPr>
+    </w:lvl>
+    <w:lvl w:ilvl="8" w:tplc="0409001B" w:tentative="1">
+      <w:start w:val="1"/>
+      <w:numFmt w:val="lowerRoman"/>
+      <w:lvlText w:val="%9."/>
+      <w:lvlJc w:val="right"/>
+      <w:pPr>
+        <w:ind w:left="6480" w:hanging="180"/>
+      </w:pPr>
     </w:lvl>
   </w:abstractNum>
   <w:num w:numId="1">
@@ -1524,6 +1666,9 @@
   </w:num>
   <w:num w:numId="4">
     <w:abstractNumId w:val="1"/>
+  </w:num>
+  <w:num w:numId="5">
+    <w:abstractNumId w:val="4"/>
   </w:num>
 </w:numbering>
 </file>
@@ -2330,7 +2475,7 @@
 </file>
 
 <file path=customXml/itemProps1.xml><?xml version="1.0" encoding="utf-8"?>
-<ds:datastoreItem xmlns:ds="http://schemas.openxmlformats.org/officeDocument/2006/customXml" ds:itemID="{3FDF1FF5-ABCD-420B-970D-1DC5A94E27EB}">
+<ds:datastoreItem xmlns:ds="http://schemas.openxmlformats.org/officeDocument/2006/customXml" ds:itemID="{75D1DB27-B75E-4086-9967-BAD344DE4DA6}">
   <ds:schemaRefs>
     <ds:schemaRef ds:uri="http://schemas.openxmlformats.org/officeDocument/2006/bibliography"/>
   </ds:schemaRefs>

</xml_diff>

<commit_message>
in the small sample, nameprism was more accurate
</commit_message>
<xml_diff>
--- a/stata/udacity-exploratory-analysis/manually-scraped-and-2-pagers/2-pager-udacity-classifiers.docx
+++ b/stata/udacity-exploratory-analysis/manually-scraped-and-2-pagers/2-pager-udacity-classifiers.docx
@@ -91,7 +91,19 @@
         <w:t xml:space="preserve">Small sample had an awful response rate; 35 responses for </w:t>
       </w:r>
       <w:r>
-        <w:t>how much money? 12/36 had linkedIn with image, and 3 of these were by word of mouth, not FB/surveycircle.</w:t>
+        <w:t xml:space="preserve">how much money? </w:t>
+      </w:r>
+      <w:r>
+        <w:t>9</w:t>
+      </w:r>
+      <w:r>
+        <w:t xml:space="preserve">/36 had linkedIn with </w:t>
+      </w:r>
+      <w:r>
+        <w:t xml:space="preserve">accepted </w:t>
+      </w:r>
+      <w:r>
+        <w:t>image, and 3 of these were by word of mouth, not FB/surveycircle.</w:t>
       </w:r>
     </w:p>
     <w:p>
@@ -104,6 +116,24 @@
       </w:pPr>
       <w:r>
         <w:t>Because only 12 with data, I moved to spreadsheet by hand. Kairos gender and ethnicity as plurality of ethnicities.</w:t>
+      </w:r>
+    </w:p>
+    <w:p>
+      <w:pPr>
+        <w:pStyle w:val="ListParagraph"/>
+        <w:numPr>
+          <w:ilvl w:val="0"/>
+          <w:numId w:val="5"/>
+        </w:numPr>
+      </w:pPr>
+      <w:r>
+        <w:t>For small sample, image</w:t>
+      </w:r>
+      <w:r>
+        <w:t>-based was wrong 1/9 times.</w:t>
+      </w:r>
+      <w:r>
+        <w:t xml:space="preserve"> NamePrism was wrong 0/12 and namsor was wrong 3/12. Namsor appears to provide richer detail, like British or Irish not just white, but it also appears to have a higher error rate.</w:t>
       </w:r>
       <w:bookmarkStart w:id="0" w:name="_GoBack"/>
       <w:bookmarkEnd w:id="0"/>
@@ -135,6 +165,7 @@
     </w:p>
     <w:p>
       <w:r>
+        <w:lastRenderedPageBreak/>
         <w:t>Two use cases are of particular interest:</w:t>
       </w:r>
     </w:p>
@@ -147,7 +178,6 @@
         </w:numPr>
       </w:pPr>
       <w:r>
-        <w:lastRenderedPageBreak/>
         <w:t xml:space="preserve">As a researcher, </w:t>
       </w:r>
       <w:r>
@@ -371,6 +401,7 @@
         </w:numPr>
       </w:pPr>
       <w:r>
+        <w:lastRenderedPageBreak/>
         <w:t>NamePrism (as reported, without suffix, without initials,</w:t>
       </w:r>
       <w:r>
@@ -392,7 +423,6 @@
         </w:numPr>
       </w:pPr>
       <w:r>
-        <w:lastRenderedPageBreak/>
         <w:t>*TODO</w:t>
       </w:r>
     </w:p>
@@ -2178,7 +2208,7 @@
 </file>
 
 <file path=customXml/itemProps1.xml><?xml version="1.0" encoding="utf-8"?>
-<ds:datastoreItem xmlns:ds="http://schemas.openxmlformats.org/officeDocument/2006/customXml" ds:itemID="{27AC52BD-DB9B-4DC3-9F1D-97A3ABD732FC}">
+<ds:datastoreItem xmlns:ds="http://schemas.openxmlformats.org/officeDocument/2006/customXml" ds:itemID="{3E7C5AE5-B182-40D5-BA50-E5842076FE6A}">
   <ds:schemaRefs>
     <ds:schemaRef ds:uri="http://schemas.openxmlformats.org/officeDocument/2006/bibliography"/>
   </ds:schemaRefs>

</xml_diff>